<commit_message>
Updated Documentation and New Assumption
Included code documentation in zergRush.py and added new API assumption in Project 1 Report.
</commit_message>
<xml_diff>
--- a/Project 1 Report.docx
+++ b/Project 1 Report.docx
@@ -29,7 +29,6 @@
       <w:pPr>
         <w:rPr>
           <w:rFonts w:ascii="Myriad Pro" w:hAnsi="Myriad Pro"/>
-          <w:b/>
         </w:rPr>
       </w:pPr>
       <w:r>
@@ -123,15 +122,23 @@
         <w:rPr>
           <w:rFonts w:ascii="Myriad Pro" w:hAnsi="Myriad Pro"/>
           <w:b/>
-          <w:sz w:val="28"/>
-        </w:rPr>
-      </w:pPr>
-      <w:r>
+        </w:rPr>
+      </w:pPr>
+    </w:p>
+    <w:p>
+      <w:pPr>
         <w:rPr>
           <w:rFonts w:ascii="Myriad Pro" w:hAnsi="Myriad Pro"/>
           <w:b/>
           <w:sz w:val="28"/>
         </w:rPr>
+      </w:pPr>
+      <w:r>
+        <w:rPr>
+          <w:rFonts w:ascii="Myriad Pro" w:hAnsi="Myriad Pro"/>
+          <w:b/>
+          <w:sz w:val="28"/>
+        </w:rPr>
         <w:t>2.  Research Performed</w:t>
       </w:r>
       <w:r>
@@ -309,6 +316,41 @@
       <w:pPr>
         <w:rPr>
           <w:rFonts w:ascii="Myriad Pro" w:hAnsi="Myriad Pro"/>
+        </w:rPr>
+      </w:pPr>
+    </w:p>
+    <w:p>
+      <w:pPr>
+        <w:rPr>
+          <w:rFonts w:ascii="Myriad Pro" w:hAnsi="Myriad Pro"/>
+        </w:rPr>
+      </w:pPr>
+    </w:p>
+    <w:p>
+      <w:pPr>
+        <w:rPr>
+          <w:rFonts w:ascii="Myriad Pro" w:hAnsi="Myriad Pro"/>
+        </w:rPr>
+      </w:pPr>
+    </w:p>
+    <w:p>
+      <w:pPr>
+        <w:rPr>
+          <w:rFonts w:ascii="Myriad Pro" w:hAnsi="Myriad Pro"/>
+        </w:rPr>
+      </w:pPr>
+    </w:p>
+    <w:p>
+      <w:pPr>
+        <w:rPr>
+          <w:rFonts w:ascii="Myriad Pro" w:hAnsi="Myriad Pro"/>
+        </w:rPr>
+      </w:pPr>
+    </w:p>
+    <w:p>
+      <w:pPr>
+        <w:rPr>
+          <w:rFonts w:ascii="Myriad Pro" w:hAnsi="Myriad Pro"/>
           <w:sz w:val="28"/>
         </w:rPr>
       </w:pPr>
@@ -318,6 +360,7 @@
           <w:b/>
           <w:sz w:val="28"/>
         </w:rPr>
+        <w:lastRenderedPageBreak/>
         <w:t xml:space="preserve">3.  </w:t>
       </w:r>
       <w:r>
@@ -391,13 +434,36 @@
         </w:rPr>
         <w:t xml:space="preserve"> file to VirusTotal one at a time. I also assumed that the directory housing all suspicious files contained no further sub-directories. </w:t>
       </w:r>
-    </w:p>
-    <w:p>
-      <w:pPr>
-        <w:rPr>
-          <w:rFonts w:ascii="Myriad Pro" w:hAnsi="Myriad Pro"/>
-        </w:rPr>
-      </w:pPr>
+      <w:r>
+        <w:rPr>
+          <w:rFonts w:ascii="Myriad Pro" w:hAnsi="Myriad Pro"/>
+        </w:rPr>
+        <w:t xml:space="preserve">It must also be assumed that the user has signed up on VirusTotal and possesses </w:t>
+      </w:r>
+      <w:r>
+        <w:rPr>
+          <w:rFonts w:ascii="Myriad Pro" w:hAnsi="Myriad Pro"/>
+        </w:rPr>
+        <w:t>the</w:t>
+      </w:r>
+      <w:r>
+        <w:rPr>
+          <w:rFonts w:ascii="Myriad Pro" w:hAnsi="Myriad Pro"/>
+        </w:rPr>
+        <w:t xml:space="preserve"> free API key which can be found under their profile </w:t>
+      </w:r>
+      <w:r>
+        <w:rPr>
+          <w:rFonts w:ascii="Myriad Pro" w:hAnsi="Myriad Pro"/>
+        </w:rPr>
+        <w:t>settings</w:t>
+      </w:r>
+      <w:r>
+        <w:rPr>
+          <w:rFonts w:ascii="Myriad Pro" w:hAnsi="Myriad Pro"/>
+        </w:rPr>
+        <w:t>.</w:t>
+      </w:r>
     </w:p>
     <w:p>
       <w:pPr>
@@ -418,7 +484,6 @@
           <w:b/>
           <w:sz w:val="28"/>
         </w:rPr>
-        <w:lastRenderedPageBreak/>
         <w:t xml:space="preserve">4.  Status of the Project </w:t>
       </w:r>
     </w:p>
@@ -481,7 +546,13 @@
         <w:rPr>
           <w:rFonts w:ascii="Myriad Pro" w:hAnsi="Myriad Pro"/>
         </w:rPr>
-        <w:t xml:space="preserve">the Directory argument option. </w:t>
+        <w:t>the Directory argument option.</w:t>
+      </w:r>
+      <w:r>
+        <w:rPr>
+          <w:rFonts w:ascii="Myriad Pro" w:hAnsi="Myriad Pro"/>
+        </w:rPr>
+        <w:t xml:space="preserve"> A Windows error is also returned based on the syntax of the given suspected directory.</w:t>
       </w:r>
       <w:r>
         <w:rPr>
@@ -489,6 +560,19 @@
         </w:rPr>
         <w:t xml:space="preserve"> </w:t>
       </w:r>
+      <w:r>
+        <w:rPr>
+          <w:rFonts w:ascii="Myriad Pro" w:hAnsi="Myriad Pro"/>
+        </w:rPr>
+        <w:t xml:space="preserve"> </w:t>
+      </w:r>
+    </w:p>
+    <w:p>
+      <w:pPr>
+        <w:rPr>
+          <w:rFonts w:ascii="Myriad Pro" w:hAnsi="Myriad Pro"/>
+        </w:rPr>
+      </w:pPr>
     </w:p>
     <w:p>
       <w:pPr>
@@ -545,6 +629,31 @@
         <w:rPr>
           <w:rFonts w:ascii="Myriad Pro" w:hAnsi="Myriad Pro"/>
         </w:rPr>
+        <w:t>O</w:t>
+      </w:r>
+      <w:r>
+        <w:rPr>
+          <w:rFonts w:ascii="Myriad Pro" w:hAnsi="Myriad Pro"/>
+        </w:rPr>
+        <w:t xml:space="preserve">pen the zergRush.py file, and on Line 13, paste in your API key. </w:t>
+      </w:r>
+      <w:r>
+        <w:rPr>
+          <w:rFonts w:ascii="Myriad Pro" w:hAnsi="Myriad Pro"/>
+        </w:rPr>
+        <w:t xml:space="preserve">Save and exit. </w:t>
+      </w:r>
+    </w:p>
+    <w:p>
+      <w:pPr>
+        <w:rPr>
+          <w:rFonts w:ascii="Myriad Pro" w:hAnsi="Myriad Pro"/>
+        </w:rPr>
+      </w:pPr>
+      <w:r>
+        <w:rPr>
+          <w:rFonts w:ascii="Myriad Pro" w:hAnsi="Myriad Pro"/>
+        </w:rPr>
         <w:t>To execute the program</w:t>
       </w:r>
       <w:r>
@@ -557,6 +666,12 @@
         <w:rPr>
           <w:rFonts w:ascii="Myriad Pro" w:hAnsi="Myriad Pro"/>
         </w:rPr>
+        <w:t>, open Command Prompt</w:t>
+      </w:r>
+      <w:r>
+        <w:rPr>
+          <w:rFonts w:ascii="Myriad Pro" w:hAnsi="Myriad Pro"/>
+        </w:rPr>
         <w:t xml:space="preserve">: </w:t>
       </w:r>
     </w:p>
@@ -619,161 +734,170 @@
         <w:rPr>
           <w:rFonts w:ascii="Myriad Pro" w:hAnsi="Myriad Pro"/>
         </w:rPr>
-        <w:t>/../myS</w:t>
-      </w:r>
+        <w:t>/../mySuspectedDirectory –s</w:t>
+      </w:r>
+    </w:p>
+    <w:p>
+      <w:pPr>
+        <w:spacing w:after="0" w:line="240" w:lineRule="auto"/>
+        <w:ind w:firstLine="720"/>
+        <w:rPr>
+          <w:rFonts w:ascii="Myriad Pro" w:hAnsi="Myriad Pro"/>
+        </w:rPr>
+      </w:pPr>
+      <w:r>
+        <w:rPr>
+          <w:rFonts w:ascii="Myriad Pro" w:hAnsi="Myriad Pro"/>
+        </w:rPr>
+        <w:t xml:space="preserve">If Python is not included under the Path environment variable, it can most likely be found </w:t>
+      </w:r>
+    </w:p>
+    <w:p>
+      <w:pPr>
+        <w:spacing w:after="0" w:line="240" w:lineRule="auto"/>
+        <w:ind w:firstLine="720"/>
+        <w:rPr>
+          <w:rFonts w:ascii="Myriad Pro" w:hAnsi="Myriad Pro"/>
+        </w:rPr>
+      </w:pPr>
+      <w:proofErr w:type="gramStart"/>
+      <w:r>
+        <w:rPr>
+          <w:rFonts w:ascii="Myriad Pro" w:hAnsi="Myriad Pro"/>
+        </w:rPr>
+        <w:t>within</w:t>
+      </w:r>
+      <w:proofErr w:type="gramEnd"/>
+      <w:r>
+        <w:rPr>
+          <w:rFonts w:ascii="Myriad Pro" w:hAnsi="Myriad Pro"/>
+        </w:rPr>
+        <w:t xml:space="preserve"> the following directory : </w:t>
+      </w:r>
+      <w:r>
+        <w:rPr>
+          <w:rFonts w:ascii="Myriad Pro" w:hAnsi="Myriad Pro"/>
+        </w:rPr>
+        <w:t>C:\Python27</w:t>
+      </w:r>
+      <w:r>
+        <w:rPr>
+          <w:rFonts w:ascii="Myriad Pro" w:hAnsi="Myriad Pro"/>
+        </w:rPr>
+        <w:t>\</w:t>
+      </w:r>
+    </w:p>
+    <w:p>
+      <w:pPr>
+        <w:spacing w:after="0" w:line="240" w:lineRule="auto"/>
+        <w:ind w:firstLine="720"/>
+        <w:rPr>
+          <w:rFonts w:ascii="Myriad Pro" w:hAnsi="Myriad Pro"/>
+        </w:rPr>
+      </w:pPr>
+    </w:p>
+    <w:p>
+      <w:pPr>
+        <w:ind w:left="720" w:firstLine="720"/>
+        <w:rPr>
+          <w:rFonts w:ascii="Myriad Pro" w:hAnsi="Myriad Pro"/>
+        </w:rPr>
+      </w:pPr>
+      <w:r>
+        <w:rPr>
+          <w:rFonts w:ascii="Myriad Pro" w:hAnsi="Myriad Pro"/>
+        </w:rPr>
+        <w:t>&gt;</w:t>
+      </w:r>
+      <w:r>
+        <w:rPr>
+          <w:rFonts w:ascii="Myriad Pro" w:hAnsi="Myriad Pro"/>
+        </w:rPr>
+        <w:t xml:space="preserve"> </w:t>
+      </w:r>
+      <w:r>
+        <w:rPr>
+          <w:rFonts w:ascii="Myriad Pro" w:hAnsi="Myriad Pro"/>
+        </w:rPr>
+        <w:t>C:\Python27</w:t>
+      </w:r>
+      <w:r>
+        <w:rPr>
+          <w:rFonts w:ascii="Myriad Pro" w:hAnsi="Myriad Pro"/>
+        </w:rPr>
+        <w:t>\</w:t>
+      </w:r>
+      <w:proofErr w:type="gramStart"/>
+      <w:r>
+        <w:rPr>
+          <w:rFonts w:ascii="Myriad Pro" w:hAnsi="Myriad Pro"/>
+        </w:rPr>
+        <w:t xml:space="preserve">python </w:t>
+      </w:r>
+      <w:r>
+        <w:rPr>
+          <w:rFonts w:ascii="Myriad Pro" w:hAnsi="Myriad Pro"/>
+        </w:rPr>
+        <w:t>..</w:t>
+      </w:r>
+      <w:proofErr w:type="gramEnd"/>
+      <w:r>
+        <w:rPr>
+          <w:rFonts w:ascii="Myriad Pro" w:hAnsi="Myriad Pro"/>
+        </w:rPr>
+        <w:t>/../</w:t>
+      </w:r>
+      <w:proofErr w:type="gramStart"/>
+      <w:r>
+        <w:rPr>
+          <w:rFonts w:ascii="Myriad Pro" w:hAnsi="Myriad Pro"/>
+        </w:rPr>
+        <w:t>zergRush</w:t>
+      </w:r>
+      <w:r>
+        <w:rPr>
+          <w:rFonts w:ascii="Myriad Pro" w:hAnsi="Myriad Pro"/>
+        </w:rPr>
+        <w:t>.py ..</w:t>
+      </w:r>
+      <w:proofErr w:type="gramEnd"/>
+      <w:r>
+        <w:rPr>
+          <w:rFonts w:ascii="Myriad Pro" w:hAnsi="Myriad Pro"/>
+        </w:rPr>
+        <w:t>/../mySuspectedDirectory –s</w:t>
+      </w:r>
+      <w:r>
+        <w:rPr>
+          <w:rFonts w:ascii="Myriad Pro" w:hAnsi="Myriad Pro"/>
+        </w:rPr>
+        <w:br/>
+      </w:r>
+    </w:p>
+    <w:p>
+      <w:pPr>
+        <w:ind w:left="720" w:firstLine="720"/>
+        <w:rPr>
+          <w:rFonts w:ascii="Myriad Pro" w:hAnsi="Myriad Pro"/>
+        </w:rPr>
+      </w:pPr>
+    </w:p>
+    <w:p>
+      <w:pPr>
+        <w:ind w:left="720" w:firstLine="720"/>
+        <w:rPr>
+          <w:rFonts w:ascii="Myriad Pro" w:hAnsi="Myriad Pro"/>
+        </w:rPr>
+      </w:pPr>
+    </w:p>
+    <w:p>
+      <w:pPr>
+        <w:rPr>
+          <w:rFonts w:ascii="Myriad Pro" w:hAnsi="Myriad Pro"/>
+        </w:rPr>
+      </w:pPr>
       <w:bookmarkStart w:id="0" w:name="_GoBack"/>
       <w:bookmarkEnd w:id="0"/>
-      <w:r>
-        <w:rPr>
-          <w:rFonts w:ascii="Myriad Pro" w:hAnsi="Myriad Pro"/>
-        </w:rPr>
-        <w:t>uspectedDirectory –s</w:t>
-      </w:r>
-    </w:p>
-    <w:p>
-      <w:pPr>
-        <w:spacing w:after="0" w:line="240" w:lineRule="auto"/>
-        <w:ind w:firstLine="720"/>
-        <w:rPr>
-          <w:rFonts w:ascii="Myriad Pro" w:hAnsi="Myriad Pro"/>
-        </w:rPr>
-      </w:pPr>
-      <w:r>
-        <w:rPr>
-          <w:rFonts w:ascii="Myriad Pro" w:hAnsi="Myriad Pro"/>
-        </w:rPr>
-        <w:t xml:space="preserve">If Python is not included under the Path environment variable, it can most likely be found </w:t>
-      </w:r>
-    </w:p>
-    <w:p>
-      <w:pPr>
-        <w:spacing w:after="0" w:line="240" w:lineRule="auto"/>
-        <w:ind w:firstLine="720"/>
-        <w:rPr>
-          <w:rFonts w:ascii="Myriad Pro" w:hAnsi="Myriad Pro"/>
-        </w:rPr>
-      </w:pPr>
-      <w:proofErr w:type="gramStart"/>
-      <w:r>
-        <w:rPr>
-          <w:rFonts w:ascii="Myriad Pro" w:hAnsi="Myriad Pro"/>
-        </w:rPr>
-        <w:t>within</w:t>
-      </w:r>
-      <w:proofErr w:type="gramEnd"/>
-      <w:r>
-        <w:rPr>
-          <w:rFonts w:ascii="Myriad Pro" w:hAnsi="Myriad Pro"/>
-        </w:rPr>
-        <w:t xml:space="preserve"> the following directory : </w:t>
-      </w:r>
-      <w:r>
-        <w:rPr>
-          <w:rFonts w:ascii="Myriad Pro" w:hAnsi="Myriad Pro"/>
-        </w:rPr>
-        <w:t>C:\Python27</w:t>
-      </w:r>
-      <w:r>
-        <w:rPr>
-          <w:rFonts w:ascii="Myriad Pro" w:hAnsi="Myriad Pro"/>
-        </w:rPr>
-        <w:t>\</w:t>
-      </w:r>
-    </w:p>
-    <w:p>
-      <w:pPr>
-        <w:spacing w:after="0" w:line="240" w:lineRule="auto"/>
-        <w:ind w:firstLine="720"/>
-        <w:rPr>
-          <w:rFonts w:ascii="Myriad Pro" w:hAnsi="Myriad Pro"/>
-        </w:rPr>
-      </w:pPr>
-    </w:p>
-    <w:p>
-      <w:pPr>
-        <w:ind w:left="720" w:firstLine="720"/>
-        <w:rPr>
-          <w:rFonts w:ascii="Myriad Pro" w:hAnsi="Myriad Pro"/>
-        </w:rPr>
-      </w:pPr>
-      <w:r>
-        <w:rPr>
-          <w:rFonts w:ascii="Myriad Pro" w:hAnsi="Myriad Pro"/>
-        </w:rPr>
-        <w:t>&gt;</w:t>
-      </w:r>
-      <w:r>
-        <w:rPr>
-          <w:rFonts w:ascii="Myriad Pro" w:hAnsi="Myriad Pro"/>
-        </w:rPr>
-        <w:t xml:space="preserve"> </w:t>
-      </w:r>
-      <w:r>
-        <w:rPr>
-          <w:rFonts w:ascii="Myriad Pro" w:hAnsi="Myriad Pro"/>
-        </w:rPr>
-        <w:t>C:\Python27</w:t>
-      </w:r>
-      <w:r>
-        <w:rPr>
-          <w:rFonts w:ascii="Myriad Pro" w:hAnsi="Myriad Pro"/>
-        </w:rPr>
-        <w:t>\</w:t>
-      </w:r>
-      <w:proofErr w:type="gramStart"/>
-      <w:r>
-        <w:rPr>
-          <w:rFonts w:ascii="Myriad Pro" w:hAnsi="Myriad Pro"/>
-        </w:rPr>
-        <w:t xml:space="preserve">python </w:t>
-      </w:r>
-      <w:r>
-        <w:rPr>
-          <w:rFonts w:ascii="Myriad Pro" w:hAnsi="Myriad Pro"/>
-        </w:rPr>
-        <w:t>..</w:t>
-      </w:r>
-      <w:proofErr w:type="gramEnd"/>
-      <w:r>
-        <w:rPr>
-          <w:rFonts w:ascii="Myriad Pro" w:hAnsi="Myriad Pro"/>
-        </w:rPr>
-        <w:t>/../</w:t>
-      </w:r>
-      <w:proofErr w:type="gramStart"/>
-      <w:r>
-        <w:rPr>
-          <w:rFonts w:ascii="Myriad Pro" w:hAnsi="Myriad Pro"/>
-        </w:rPr>
-        <w:t>zergRush</w:t>
-      </w:r>
-      <w:r>
-        <w:rPr>
-          <w:rFonts w:ascii="Myriad Pro" w:hAnsi="Myriad Pro"/>
-        </w:rPr>
-        <w:t>.py ..</w:t>
-      </w:r>
-      <w:proofErr w:type="gramEnd"/>
-      <w:r>
-        <w:rPr>
-          <w:rFonts w:ascii="Myriad Pro" w:hAnsi="Myriad Pro"/>
-        </w:rPr>
-        <w:t>/../mySuspectedDirectory –s</w:t>
-      </w:r>
-      <w:r>
-        <w:rPr>
-          <w:rFonts w:ascii="Myriad Pro" w:hAnsi="Myriad Pro"/>
-        </w:rPr>
-        <w:br/>
-      </w:r>
-    </w:p>
-    <w:p>
-      <w:pPr>
-        <w:ind w:firstLine="720"/>
-        <w:rPr>
-          <w:rFonts w:ascii="Myriad Pro" w:hAnsi="Myriad Pro"/>
-        </w:rPr>
-      </w:pPr>
     </w:p>
     <w:sectPr>
       <w:headerReference w:type="default" r:id="rId7"/>

</xml_diff>